<commit_message>
create a new project
</commit_message>
<xml_diff>
--- a/10818154_PID.docx
+++ b/10818154_PID.docx
@@ -1009,7 +1009,7 @@
                 <w:noProof/>
                 <w:webHidden/>
               </w:rPr>
-              <w:t>6</w:t>
+              <w:t>8</w:t>
             </w:r>
             <w:r>
               <w:rPr>
@@ -1087,7 +1087,7 @@
                 <w:noProof/>
                 <w:webHidden/>
               </w:rPr>
-              <w:t>8</w:t>
+              <w:t>9</w:t>
             </w:r>
             <w:r>
               <w:rPr>
@@ -1165,7 +1165,7 @@
                 <w:noProof/>
                 <w:webHidden/>
               </w:rPr>
-              <w:t>8</w:t>
+              <w:t>10</w:t>
             </w:r>
             <w:r>
               <w:rPr>
@@ -1243,7 +1243,7 @@
                 <w:noProof/>
                 <w:webHidden/>
               </w:rPr>
-              <w:t>8</w:t>
+              <w:t>10</w:t>
             </w:r>
             <w:r>
               <w:rPr>
@@ -2510,7 +2510,6 @@
             <w:docPart w:val="DefaultPlaceholder_-1854013440"/>
           </w:placeholder>
         </w:sdtPr>
-        <w:sdtEndPr/>
         <w:sdtContent>
           <w:r>
             <w:rPr>
@@ -2665,7 +2664,6 @@
             <w:docPart w:val="DefaultPlaceholder_-1854013440"/>
           </w:placeholder>
         </w:sdtPr>
-        <w:sdtEndPr/>
         <w:sdtContent>
           <w:r>
             <w:rPr>
@@ -2700,146 +2698,354 @@
           <w:rFonts w:ascii="Times New Roman" w:hAnsi="Times New Roman" w:cs="Times New Roman"/>
         </w:rPr>
       </w:pPr>
-      <w:r>
-        <w:rPr>
-          <w:rFonts w:ascii="Times New Roman" w:hAnsi="Times New Roman" w:cs="Times New Roman"/>
-        </w:rPr>
-        <w:t>3. Additional References:</w:t>
-      </w:r>
-    </w:p>
-    <w:p>
-      <w:pPr>
-        <w:pStyle w:val="ListParagraph"/>
-        <w:numPr>
-          <w:ilvl w:val="0"/>
-          <w:numId w:val="30"/>
-        </w:numPr>
-        <w:tabs>
-          <w:tab w:val="left" w:pos="2995"/>
-        </w:tabs>
-        <w:divId w:val="69079875"/>
-        <w:rPr>
-          <w:rFonts w:ascii="Times New Roman" w:hAnsi="Times New Roman" w:cs="Times New Roman"/>
-          <w:color w:val="000000"/>
-        </w:rPr>
-      </w:pPr>
+    </w:p>
+    <w:p>
+      <w:pPr>
+        <w:divId w:val="69079875"/>
+        <w:rPr>
+          <w:rFonts w:ascii="Times New Roman" w:hAnsi="Times New Roman" w:cs="Times New Roman"/>
+        </w:rPr>
+      </w:pPr>
+      <w:r>
+        <w:rPr>
+          <w:rFonts w:ascii="Times New Roman" w:hAnsi="Times New Roman" w:cs="Times New Roman"/>
+        </w:rPr>
+        <w:t>The presented paper, "Mimicking Human-Like Battle Behavior of Enemies in a Game," unveils a project conducted at California State Polytechnic University, Pomona. The primary objective of this project is to enhance the gaming experience for human players by infusing non-player character (NPC) enemies with more human-like battle behavior. The authors assert that endowing NPCs with logical behavior contributes to the overall enjoyment and engagement of players within the gaming environment.</w:t>
+      </w:r>
+    </w:p>
+    <w:p>
+      <w:pPr>
+        <w:divId w:val="69079875"/>
+        <w:rPr>
+          <w:rFonts w:ascii="Times New Roman" w:hAnsi="Times New Roman" w:cs="Times New Roman"/>
+        </w:rPr>
+      </w:pPr>
+    </w:p>
+    <w:p>
+      <w:pPr>
+        <w:divId w:val="69079875"/>
+        <w:rPr>
+          <w:rFonts w:ascii="Times New Roman" w:hAnsi="Times New Roman" w:cs="Times New Roman"/>
+        </w:rPr>
+      </w:pPr>
+      <w:r>
+        <w:rPr>
+          <w:rFonts w:ascii="Times New Roman" w:hAnsi="Times New Roman" w:cs="Times New Roman"/>
+        </w:rPr>
+        <w:t>To contextualize their work, the researchers delve into relevant studies, citing sources such as the GDC 2005 Proceedings on handling complexity in the AI of Halo 2, Finite State Machines in the game of Khalid ibn Al-Walid, and the AI of F.E.A.R., which employed planning mechanisms akin to STRIPS planning. These studies provide a foundation for the development of varied NPC states and behaviors, enriching the gaming landscape and player experience.</w:t>
+      </w:r>
+    </w:p>
+    <w:p>
+      <w:pPr>
+        <w:divId w:val="69079875"/>
+        <w:rPr>
+          <w:rFonts w:ascii="Times New Roman" w:hAnsi="Times New Roman" w:cs="Times New Roman"/>
+        </w:rPr>
+      </w:pPr>
+    </w:p>
+    <w:p>
+      <w:pPr>
+        <w:divId w:val="69079875"/>
+        <w:rPr>
+          <w:rFonts w:ascii="Times New Roman" w:hAnsi="Times New Roman" w:cs="Times New Roman"/>
+        </w:rPr>
+      </w:pPr>
+      <w:r>
+        <w:rPr>
+          <w:rFonts w:ascii="Times New Roman" w:hAnsi="Times New Roman" w:cs="Times New Roman"/>
+        </w:rPr>
+        <w:t>Transparency and comprehension within the game are underscored as crucial elements. The authors argue that an overload of simultaneous events can hinder players from understanding the game dynamics. The proposed research seeks to address this challenge by incorporating realistic and transparent human-like battle behavior in NPC enemies, thereby aiming for a more immersive gaming experience.</w:t>
+      </w:r>
+    </w:p>
+    <w:p>
+      <w:pPr>
+        <w:divId w:val="69079875"/>
+        <w:rPr>
+          <w:rFonts w:ascii="Times New Roman" w:hAnsi="Times New Roman" w:cs="Times New Roman"/>
+        </w:rPr>
+      </w:pPr>
+    </w:p>
+    <w:p>
+      <w:pPr>
+        <w:divId w:val="69079875"/>
+        <w:rPr>
+          <w:rFonts w:ascii="Times New Roman" w:hAnsi="Times New Roman" w:cs="Times New Roman"/>
+        </w:rPr>
+      </w:pPr>
+      <w:r>
+        <w:rPr>
+          <w:rFonts w:ascii="Times New Roman" w:hAnsi="Times New Roman" w:cs="Times New Roman"/>
+        </w:rPr>
+        <w:t>The core of the research revolves around mimicking human-like battle behavior through the integration of group dynamics in a war game setting. The authors introduce a novel approach where enemies form groups, exhibit cooperative behavior, and adapt their strategies based on the strength differentials between the player and the enemy groups. The game environment, constructed using Unity and free graphics assets, becomes a dynamic space where enemies constantly assess the player's strength and adjust their actions accordingly.</w:t>
+      </w:r>
+    </w:p>
+    <w:p>
+      <w:pPr>
+        <w:divId w:val="69079875"/>
+        <w:rPr>
+          <w:rFonts w:ascii="Times New Roman" w:hAnsi="Times New Roman" w:cs="Times New Roman"/>
+        </w:rPr>
+      </w:pPr>
+    </w:p>
+    <w:p>
+      <w:pPr>
+        <w:divId w:val="69079875"/>
+        <w:rPr>
+          <w:rFonts w:ascii="Times New Roman" w:hAnsi="Times New Roman" w:cs="Times New Roman"/>
+        </w:rPr>
+      </w:pPr>
+      <w:r>
+        <w:rPr>
+          <w:rFonts w:ascii="Times New Roman" w:hAnsi="Times New Roman" w:cs="Times New Roman"/>
+        </w:rPr>
+        <w:t>The study's evaluation criteria center on observing the NPC monsters' reactions. The authors posit that successful human-like battle behavior is evident when monsters display actions such as attacking when left alone with the player, fleeing when outnumbered, seeking help, and using appropriate text and sounds for communication. The conclusion drawn is that games are more captivating when faced with enemies exhibiting human-like battle intelligence, transcending the conventional static behavior of standing and attacking enemies.</w:t>
+      </w:r>
+    </w:p>
+    <w:p>
+      <w:pPr>
+        <w:divId w:val="69079875"/>
+        <w:rPr>
+          <w:rFonts w:ascii="Times New Roman" w:hAnsi="Times New Roman" w:cs="Times New Roman"/>
+        </w:rPr>
+      </w:pPr>
+    </w:p>
+    <w:p>
+      <w:pPr>
+        <w:divId w:val="69079875"/>
+        <w:rPr>
+          <w:rFonts w:ascii="Times New Roman" w:hAnsi="Times New Roman" w:cs="Times New Roman"/>
+        </w:rPr>
+      </w:pPr>
+      <w:proofErr w:type="gramStart"/>
+      <w:r>
+        <w:rPr>
+          <w:rFonts w:ascii="Times New Roman" w:hAnsi="Times New Roman" w:cs="Times New Roman"/>
+        </w:rPr>
+        <w:t>Looking ahead, the paper</w:t>
+      </w:r>
+      <w:proofErr w:type="gramEnd"/>
+      <w:r>
+        <w:rPr>
+          <w:rFonts w:ascii="Times New Roman" w:hAnsi="Times New Roman" w:cs="Times New Roman"/>
+        </w:rPr>
+        <w:t xml:space="preserve"> envisions the future incorporation of deceitful strategies in AI, citing examples from the game of Khalid ibn al-Walid. These strategies could involve luring enemies and utilizing powerful skills, adding an additional layer of complexity to NPC </w:t>
+      </w:r>
+      <w:proofErr w:type="gramStart"/>
+      <w:r>
+        <w:rPr>
+          <w:rFonts w:ascii="Times New Roman" w:hAnsi="Times New Roman" w:cs="Times New Roman"/>
+        </w:rPr>
+        <w:t>behavior</w:t>
+      </w:r>
+      <w:proofErr w:type="gramEnd"/>
+      <w:r>
+        <w:rPr>
+          <w:rFonts w:ascii="Times New Roman" w:hAnsi="Times New Roman" w:cs="Times New Roman"/>
+        </w:rPr>
+        <w:t xml:space="preserve"> and further enhancing the richness of the gaming experience. The research thus contributes to the ongoing evolution of AI in gaming, paving the way for more sophisticated and engaging virtual worlds.</w:t>
+      </w:r>
       <w:sdt>
         <w:sdtPr>
           <w:rPr>
             <w:rFonts w:ascii="Times New Roman" w:hAnsi="Times New Roman" w:cs="Times New Roman"/>
             <w:color w:val="000000"/>
           </w:rPr>
-          <w:tag w:val="MENDELEY_CITATION_v3_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"/>
-          <w:id w:val="1610089195"/>
+          <w:tag w:val="MENDELEY_CITATION_v3_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"/>
+          <w:id w:val="-1756974973"/>
           <w:placeholder>
             <w:docPart w:val="DefaultPlaceholder_-1854013440"/>
           </w:placeholder>
         </w:sdtPr>
-        <w:sdtEndPr/>
         <w:sdtContent>
           <w:r>
             <w:rPr>
-              <w:rFonts w:ascii="Times New Roman" w:eastAsia="Times New Roman" w:hAnsi="Times New Roman" w:cs="Times New Roman"/>
+              <w:rFonts w:ascii="Times New Roman" w:hAnsi="Times New Roman" w:cs="Times New Roman"/>
               <w:color w:val="000000"/>
             </w:rPr>
             <w:t>(Lim, 2022)</w:t>
           </w:r>
         </w:sdtContent>
       </w:sdt>
-      <w:r>
-        <w:rPr>
-          <w:rFonts w:ascii="Times New Roman" w:hAnsi="Times New Roman" w:cs="Times New Roman"/>
-          <w:color w:val="000000"/>
-        </w:rPr>
-        <w:tab/>
-      </w:r>
-    </w:p>
-    <w:p>
-      <w:pPr>
-        <w:pStyle w:val="ListParagraph"/>
-        <w:numPr>
-          <w:ilvl w:val="0"/>
-          <w:numId w:val="30"/>
-        </w:numPr>
-        <w:tabs>
-          <w:tab w:val="left" w:pos="3960"/>
-        </w:tabs>
-        <w:divId w:val="69079875"/>
-        <w:rPr>
-          <w:rFonts w:ascii="Times New Roman" w:hAnsi="Times New Roman" w:cs="Times New Roman"/>
-        </w:rPr>
-      </w:pPr>
+    </w:p>
+    <w:p>
+      <w:pPr>
+        <w:divId w:val="69079875"/>
+        <w:rPr>
+          <w:rFonts w:ascii="Times New Roman" w:hAnsi="Times New Roman" w:cs="Times New Roman"/>
+        </w:rPr>
+      </w:pPr>
+    </w:p>
+    <w:p>
+      <w:pPr>
+        <w:divId w:val="69079875"/>
+        <w:rPr>
+          <w:rFonts w:ascii="Times New Roman" w:hAnsi="Times New Roman" w:cs="Times New Roman"/>
+        </w:rPr>
+      </w:pPr>
+      <w:r>
+        <w:rPr>
+          <w:rFonts w:ascii="Times New Roman" w:hAnsi="Times New Roman" w:cs="Times New Roman"/>
+        </w:rPr>
+        <w:t xml:space="preserve">The literature on the intersection of artificial intelligence (AI) and commercial computer games reveals a critical link between the quality of opponent AI and the overall entertainment value for players. Game enthusiasts commonly express dissatisfaction with existing opponent AI, leading to a preference for human-controlled adversaries. This foundational challenge has </w:t>
+      </w:r>
+      <w:r>
+        <w:rPr>
+          <w:rFonts w:ascii="Times New Roman" w:hAnsi="Times New Roman" w:cs="Times New Roman"/>
+        </w:rPr>
+        <w:lastRenderedPageBreak/>
+        <w:t>prompted researchers to explore avenues for improving opponent AI while ensuring it retains the characteristics that contribute to high entertainment value. In the realm of simpler games, such as action games like Quake, strides have been made in imbuing opponents with advanced AI. However, the translation of these advancements to more complex genres, exemplified by Computer Role-Playing Games (CRPGs), presents a formidable challenge.</w:t>
+      </w:r>
+    </w:p>
+    <w:p>
+      <w:pPr>
+        <w:divId w:val="69079875"/>
+        <w:rPr>
+          <w:rFonts w:ascii="Times New Roman" w:hAnsi="Times New Roman" w:cs="Times New Roman"/>
+        </w:rPr>
+      </w:pPr>
+    </w:p>
+    <w:p>
+      <w:pPr>
+        <w:divId w:val="69079875"/>
+        <w:rPr>
+          <w:rFonts w:ascii="Times New Roman" w:hAnsi="Times New Roman" w:cs="Times New Roman"/>
+        </w:rPr>
+      </w:pPr>
+      <w:r>
+        <w:rPr>
+          <w:rFonts w:ascii="Times New Roman" w:hAnsi="Times New Roman" w:cs="Times New Roman"/>
+        </w:rPr>
+        <w:t>Two prominent methodologies have emerged in the literature to apply machine learning techniques for enhancing scripted opponent AI: offline learning prior to game release and online learning after the release. The former tackles the complexity of the gaming environment, while the latter addresses both complexity and adaptability concerns. Online learning is particularly crucial in allowing opponents to autonomously rectify weaknesses in their scripts, adapting to evolving human player tactics and playing styles. This dynamic adaptation is key to maintaining a challenging and engaging gaming experience.</w:t>
+      </w:r>
+    </w:p>
+    <w:p>
+      <w:pPr>
+        <w:divId w:val="69079875"/>
+        <w:rPr>
+          <w:rFonts w:ascii="Times New Roman" w:hAnsi="Times New Roman" w:cs="Times New Roman"/>
+        </w:rPr>
+      </w:pPr>
+    </w:p>
+    <w:p>
+      <w:pPr>
+        <w:divId w:val="69079875"/>
+        <w:rPr>
+          <w:rFonts w:ascii="Times New Roman" w:hAnsi="Times New Roman" w:cs="Times New Roman"/>
+        </w:rPr>
+      </w:pPr>
+      <w:r>
+        <w:rPr>
+          <w:rFonts w:ascii="Times New Roman" w:hAnsi="Times New Roman" w:cs="Times New Roman"/>
+        </w:rPr>
+        <w:t xml:space="preserve">The literature underscores the significance of unsupervised online learning in the context of computer game AI. The practicality of this approach is contingent on meeting four essential requirements: computational speed, effectiveness, robustness, and efficiency. One proposed solution that aligns with these criteria is dynamic scripting, an unsupervised online learning technique. Dynamic scripting involves maintaining multiple </w:t>
+      </w:r>
+      <w:proofErr w:type="spellStart"/>
+      <w:r>
+        <w:rPr>
+          <w:rFonts w:ascii="Times New Roman" w:hAnsi="Times New Roman" w:cs="Times New Roman"/>
+        </w:rPr>
+        <w:t>rulebases</w:t>
+      </w:r>
+      <w:proofErr w:type="spellEnd"/>
+      <w:r>
+        <w:rPr>
+          <w:rFonts w:ascii="Times New Roman" w:hAnsi="Times New Roman" w:cs="Times New Roman"/>
+        </w:rPr>
+        <w:t xml:space="preserve"> for each opponent type, randomly selecting rules, and adjusting them based on encounter outcomes. This process draws inspiration from reinforcement learning techniques and is tailored to the idiosyncrasies of game dynamics.</w:t>
+      </w:r>
+    </w:p>
+    <w:p>
+      <w:pPr>
+        <w:divId w:val="69079875"/>
+        <w:rPr>
+          <w:rFonts w:ascii="Times New Roman" w:hAnsi="Times New Roman" w:cs="Times New Roman"/>
+        </w:rPr>
+      </w:pPr>
+    </w:p>
+    <w:p>
+      <w:pPr>
+        <w:divId w:val="69079875"/>
+        <w:rPr>
+          <w:rFonts w:ascii="Times New Roman" w:hAnsi="Times New Roman" w:cs="Times New Roman"/>
+        </w:rPr>
+      </w:pPr>
+      <w:r>
+        <w:rPr>
+          <w:rFonts w:ascii="Times New Roman" w:hAnsi="Times New Roman" w:cs="Times New Roman"/>
+        </w:rPr>
+        <w:t>The evaluation of dynamic scripting is discussed in the literature through a series of experiments, often simulating scenarios reminiscent of popular CRPGs like Baldur's Gate or employing state-of-the-art games like Neverwinter Nights (NWN). The experiments aim to assess the adaptive performance of computer-controlled opponents against human-controlled players with static scripts. Results consistently indicate that dynamic scripting effectively meets the requirements of computational speed, effectiveness, robustness, and efficiency, showcasing its potential applicability in diverse gaming environments.</w:t>
+      </w:r>
+    </w:p>
+    <w:p>
+      <w:pPr>
+        <w:divId w:val="69079875"/>
+        <w:rPr>
+          <w:rFonts w:ascii="Times New Roman" w:hAnsi="Times New Roman" w:cs="Times New Roman"/>
+        </w:rPr>
+      </w:pPr>
+    </w:p>
+    <w:p>
+      <w:pPr>
+        <w:divId w:val="69079875"/>
+        <w:rPr>
+          <w:rFonts w:ascii="Times New Roman" w:hAnsi="Times New Roman" w:cs="Times New Roman"/>
+        </w:rPr>
+      </w:pPr>
+      <w:r>
+        <w:rPr>
+          <w:rFonts w:ascii="Times New Roman" w:hAnsi="Times New Roman" w:cs="Times New Roman"/>
+        </w:rPr>
+        <w:t xml:space="preserve">However, the literature also acknowledges the need for ongoing improvements in dynamic scripting. In some cases, the adaptation process can become protracted, leading to undesirably high weight values for certain rules. Addressing this concern, the proposal to store successful </w:t>
+      </w:r>
+      <w:proofErr w:type="spellStart"/>
+      <w:r>
+        <w:rPr>
+          <w:rFonts w:ascii="Times New Roman" w:hAnsi="Times New Roman" w:cs="Times New Roman"/>
+        </w:rPr>
+        <w:t>rulebase</w:t>
+      </w:r>
+      <w:proofErr w:type="spellEnd"/>
+      <w:r>
+        <w:rPr>
+          <w:rFonts w:ascii="Times New Roman" w:hAnsi="Times New Roman" w:cs="Times New Roman"/>
+        </w:rPr>
+        <w:t xml:space="preserve"> copies and revert to earlier versions emerges as a potential refinement for enhancing the technique's efficiency.</w:t>
+      </w:r>
+    </w:p>
+    <w:p>
+      <w:pPr>
+        <w:divId w:val="69079875"/>
+        <w:rPr>
+          <w:rFonts w:ascii="Times New Roman" w:hAnsi="Times New Roman" w:cs="Times New Roman"/>
+        </w:rPr>
+      </w:pPr>
+    </w:p>
+    <w:p>
+      <w:pPr>
+        <w:divId w:val="69079875"/>
+        <w:rPr>
+          <w:rFonts w:ascii="Times New Roman" w:hAnsi="Times New Roman" w:cs="Times New Roman"/>
+        </w:rPr>
+      </w:pPr>
+      <w:r>
+        <w:rPr>
+          <w:rFonts w:ascii="Times New Roman" w:hAnsi="Times New Roman" w:cs="Times New Roman"/>
+        </w:rPr>
+        <w:t>In summary, the literature review highlights the imperative of enhancing opponent AI in commercial computer games and showcases dynamic scripting as a promising unsupervised online learning technique. The synthesis of advancements, challenges, and proposed refinements contributes valuable insights to the broader discourse on AI in gaming, offering a foundation for further research and development in this dynamic and evolving field.</w:t>
+      </w:r>
       <w:sdt>
         <w:sdtPr>
           <w:rPr>
             <w:rFonts w:ascii="Times New Roman" w:hAnsi="Times New Roman" w:cs="Times New Roman"/>
+            <w:color w:val="000000"/>
           </w:rPr>
-          <w:tag w:val="MENDELEY_CITATION_v3_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"/>
-          <w:id w:val="-1863965461"/>
+          <w:tag w:val="MENDELEY_CITATION_v3_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"/>
+          <w:id w:val="-1610197399"/>
           <w:placeholder>
             <w:docPart w:val="DefaultPlaceholder_-1854013440"/>
           </w:placeholder>
         </w:sdtPr>
-        <w:sdtEndPr/>
         <w:sdtContent>
-          <w:r>
-            <w:rPr>
-              <w:rFonts w:eastAsia="Times New Roman"/>
-            </w:rPr>
-            <w:t xml:space="preserve">(Schrier </w:t>
-          </w:r>
-          <w:r>
-            <w:rPr>
-              <w:rFonts w:eastAsia="Times New Roman"/>
-              <w:i/>
-              <w:iCs/>
-            </w:rPr>
-            <w:t>et al.</w:t>
-          </w:r>
-          <w:r>
-            <w:rPr>
-              <w:rFonts w:eastAsia="Times New Roman"/>
-            </w:rPr>
-            <w:t>, 2008)</w:t>
-          </w:r>
-        </w:sdtContent>
-      </w:sdt>
-      <w:r>
-        <w:rPr>
-          <w:rFonts w:ascii="Times New Roman" w:hAnsi="Times New Roman" w:cs="Times New Roman"/>
-        </w:rPr>
-        <w:tab/>
-      </w:r>
-    </w:p>
-    <w:sdt>
-      <w:sdtPr>
-        <w:rPr>
-          <w:rFonts w:ascii="Times New Roman" w:hAnsi="Times New Roman" w:cs="Times New Roman"/>
-          <w:color w:val="000000"/>
-        </w:rPr>
-        <w:tag w:val="MENDELEY_CITATION_v3_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"/>
-        <w:id w:val="1420755314"/>
-        <w:placeholder>
-          <w:docPart w:val="DefaultPlaceholder_-1854013440"/>
-        </w:placeholder>
-      </w:sdtPr>
-      <w:sdtEndPr/>
-      <w:sdtContent>
-        <w:p>
-          <w:pPr>
-            <w:pStyle w:val="ListParagraph"/>
-            <w:numPr>
-              <w:ilvl w:val="0"/>
-              <w:numId w:val="30"/>
-            </w:numPr>
-            <w:tabs>
-              <w:tab w:val="left" w:pos="3960"/>
-            </w:tabs>
-            <w:divId w:val="69079875"/>
-            <w:rPr>
-              <w:rFonts w:ascii="Times New Roman" w:hAnsi="Times New Roman" w:cs="Times New Roman"/>
-            </w:rPr>
-          </w:pPr>
           <w:r>
             <w:rPr>
               <w:rFonts w:ascii="Times New Roman" w:hAnsi="Times New Roman" w:cs="Times New Roman"/>
@@ -2879,13 +3085,160 @@
             </w:rPr>
             <w:t>-Kuyper and Postma, no date)</w:t>
           </w:r>
-        </w:p>
-      </w:sdtContent>
-    </w:sdt>
+        </w:sdtContent>
+      </w:sdt>
+    </w:p>
+    <w:p>
+      <w:pPr>
+        <w:divId w:val="69079875"/>
+        <w:rPr>
+          <w:rFonts w:ascii="Times New Roman" w:hAnsi="Times New Roman" w:cs="Times New Roman"/>
+        </w:rPr>
+      </w:pPr>
+    </w:p>
+    <w:p>
+      <w:pPr>
+        <w:divId w:val="69079875"/>
+        <w:rPr>
+          <w:rFonts w:ascii="Times New Roman" w:hAnsi="Times New Roman" w:cs="Times New Roman"/>
+        </w:rPr>
+      </w:pPr>
+      <w:r>
+        <w:rPr>
+          <w:rFonts w:ascii="Times New Roman" w:hAnsi="Times New Roman" w:cs="Times New Roman"/>
+        </w:rPr>
+        <w:t>3. Additional References:</w:t>
+      </w:r>
+    </w:p>
     <w:p>
       <w:pPr>
         <w:pStyle w:val="ListParagraph"/>
-        <w:ind w:left="1440"/>
+        <w:numPr>
+          <w:ilvl w:val="0"/>
+          <w:numId w:val="30"/>
+        </w:numPr>
+        <w:tabs>
+          <w:tab w:val="left" w:pos="3183"/>
+          <w:tab w:val="left" w:pos="3960"/>
+        </w:tabs>
+        <w:divId w:val="69079875"/>
+        <w:rPr>
+          <w:rFonts w:ascii="Times New Roman" w:hAnsi="Times New Roman" w:cs="Times New Roman"/>
+        </w:rPr>
+      </w:pPr>
+      <w:sdt>
+        <w:sdtPr>
+          <w:rPr>
+            <w:rFonts w:ascii="Times New Roman" w:hAnsi="Times New Roman" w:cs="Times New Roman"/>
+          </w:rPr>
+          <w:tag w:val="MENDELEY_CITATION_v3_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"/>
+          <w:id w:val="-1863965461"/>
+          <w:placeholder>
+            <w:docPart w:val="DefaultPlaceholder_-1854013440"/>
+          </w:placeholder>
+        </w:sdtPr>
+        <w:sdtContent>
+          <w:r>
+            <w:rPr>
+              <w:rFonts w:eastAsia="Times New Roman"/>
+            </w:rPr>
+            <w:t xml:space="preserve">(Schrier </w:t>
+          </w:r>
+          <w:r>
+            <w:rPr>
+              <w:rFonts w:eastAsia="Times New Roman"/>
+              <w:i/>
+              <w:iCs/>
+            </w:rPr>
+            <w:t>et al.</w:t>
+          </w:r>
+          <w:r>
+            <w:rPr>
+              <w:rFonts w:eastAsia="Times New Roman"/>
+            </w:rPr>
+            <w:t>, 2008)</w:t>
+          </w:r>
+        </w:sdtContent>
+      </w:sdt>
+      <w:r>
+        <w:rPr>
+          <w:rFonts w:ascii="Times New Roman" w:hAnsi="Times New Roman" w:cs="Times New Roman"/>
+        </w:rPr>
+        <w:tab/>
+      </w:r>
+    </w:p>
+    <w:p>
+      <w:pPr>
+        <w:pStyle w:val="ListParagraph"/>
+        <w:numPr>
+          <w:ilvl w:val="0"/>
+          <w:numId w:val="30"/>
+        </w:numPr>
+        <w:tabs>
+          <w:tab w:val="left" w:pos="3183"/>
+          <w:tab w:val="left" w:pos="3960"/>
+        </w:tabs>
+        <w:divId w:val="69079875"/>
+        <w:rPr>
+          <w:rFonts w:ascii="Times New Roman" w:hAnsi="Times New Roman" w:cs="Times New Roman"/>
+        </w:rPr>
+      </w:pPr>
+      <w:sdt>
+        <w:sdtPr>
+          <w:rPr>
+            <w:rFonts w:ascii="Times New Roman" w:hAnsi="Times New Roman" w:cs="Times New Roman"/>
+            <w:color w:val="000000"/>
+          </w:rPr>
+          <w:tag w:val="MENDELEY_CITATION_v3_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"/>
+          <w:id w:val="1385990869"/>
+          <w:placeholder>
+            <w:docPart w:val="DefaultPlaceholder_-1854013440"/>
+          </w:placeholder>
+        </w:sdtPr>
+        <w:sdtContent>
+          <w:r>
+            <w:rPr>
+              <w:rFonts w:ascii="Times New Roman" w:hAnsi="Times New Roman" w:cs="Times New Roman"/>
+              <w:color w:val="000000"/>
+            </w:rPr>
+            <w:t xml:space="preserve">(Martínez </w:t>
+          </w:r>
+          <w:proofErr w:type="spellStart"/>
+          <w:r>
+            <w:rPr>
+              <w:rFonts w:ascii="Times New Roman" w:hAnsi="Times New Roman" w:cs="Times New Roman"/>
+              <w:color w:val="000000"/>
+            </w:rPr>
+            <w:t>Martínez</w:t>
+          </w:r>
+          <w:proofErr w:type="spellEnd"/>
+          <w:r>
+            <w:rPr>
+              <w:rFonts w:ascii="Times New Roman" w:hAnsi="Times New Roman" w:cs="Times New Roman"/>
+              <w:color w:val="000000"/>
+            </w:rPr>
+            <w:t>, 2023)</w:t>
+          </w:r>
+        </w:sdtContent>
+      </w:sdt>
+      <w:r>
+        <w:rPr>
+          <w:rFonts w:ascii="Times New Roman" w:hAnsi="Times New Roman" w:cs="Times New Roman"/>
+        </w:rPr>
+        <w:tab/>
+      </w:r>
+    </w:p>
+    <w:p>
+      <w:pPr>
+        <w:pStyle w:val="ListParagraph"/>
+        <w:numPr>
+          <w:ilvl w:val="0"/>
+          <w:numId w:val="30"/>
+        </w:numPr>
+        <w:tabs>
+          <w:tab w:val="left" w:pos="3183"/>
+          <w:tab w:val="left" w:pos="3960"/>
+        </w:tabs>
         <w:divId w:val="69079875"/>
         <w:rPr>
           <w:rFonts w:ascii="Times New Roman" w:hAnsi="Times New Roman" w:cs="Times New Roman"/>
@@ -2907,6 +3260,7 @@
           <w:rFonts w:ascii="Times New Roman" w:eastAsia="Times New Roman" w:hAnsi="Times New Roman" w:cs="Times New Roman"/>
           <w:color w:val="000000" w:themeColor="text1"/>
         </w:rPr>
+        <w:lastRenderedPageBreak/>
         <w:t xml:space="preserve">Chapter 5: Method to </w:t>
       </w:r>
       <w:r>
@@ -3022,36 +3376,36 @@
         <w:rPr>
           <w:rFonts w:ascii="Times New Roman" w:hAnsi="Times New Roman" w:cs="Times New Roman"/>
         </w:rPr>
-        <w:t xml:space="preserve">Upon completing an in-depth study of the requisite knowledge and skills, the next pivotal phase involves the practical implementation of Artificial Intelligence (AI) within the game development process. This crucial step marks the transition from theoretical understanding to hands-on application, where the insights gained from study sessions are translated into </w:t>
+        <w:t>Upon completing an in-depth study of the requisite knowledge and skills, the next pivotal phase involves the practical implementation of Artificial Intelligence (AI) within the game development process. This crucial step marks the transition from theoretical understanding to hands-on application, where the insights gained from study sessions are translated into tangible elements that will define the gaming experience. Implementing AI is akin to infusing the game with a dynamic and responsive intelligence, creating a virtual ecosystem where adversaries evolve and adapt based on player interactions.</w:t>
+      </w:r>
+    </w:p>
+    <w:p>
+      <w:pPr>
+        <w:divId w:val="69079875"/>
+        <w:rPr>
+          <w:rFonts w:ascii="Times New Roman" w:hAnsi="Times New Roman" w:cs="Times New Roman"/>
+        </w:rPr>
+      </w:pPr>
+    </w:p>
+    <w:p>
+      <w:pPr>
+        <w:divId w:val="69079875"/>
+        <w:rPr>
+          <w:rFonts w:ascii="Times New Roman" w:hAnsi="Times New Roman" w:cs="Times New Roman"/>
+        </w:rPr>
+      </w:pPr>
+      <w:r>
+        <w:rPr>
+          <w:rFonts w:ascii="Times New Roman" w:hAnsi="Times New Roman" w:cs="Times New Roman"/>
+        </w:rPr>
+        <w:t xml:space="preserve">The implementation of AI is a multifaceted endeavor that demands a synthesis of programming expertise and creative ingenuity. Crafting algorithms that not only simulate human-like decision-making but also dynamically adjust challenge levels based on player performance is a testament to the intricate nature of this process. This stage involves fine-tuning parameters, testing various scenarios, and ensuring that the adaptive AI seamlessly </w:t>
       </w:r>
       <w:r>
         <w:rPr>
           <w:rFonts w:ascii="Times New Roman" w:hAnsi="Times New Roman" w:cs="Times New Roman"/>
         </w:rPr>
         <w:lastRenderedPageBreak/>
-        <w:t>tangible elements that will define the gaming experience. Implementing AI is akin to infusing the game with a dynamic and responsive intelligence, creating a virtual ecosystem where adversaries evolve and adapt based on player interactions.</w:t>
-      </w:r>
-    </w:p>
-    <w:p>
-      <w:pPr>
-        <w:divId w:val="69079875"/>
-        <w:rPr>
-          <w:rFonts w:ascii="Times New Roman" w:hAnsi="Times New Roman" w:cs="Times New Roman"/>
-        </w:rPr>
-      </w:pPr>
-    </w:p>
-    <w:p>
-      <w:pPr>
-        <w:divId w:val="69079875"/>
-        <w:rPr>
-          <w:rFonts w:ascii="Times New Roman" w:hAnsi="Times New Roman" w:cs="Times New Roman"/>
-        </w:rPr>
-      </w:pPr>
-      <w:r>
-        <w:rPr>
-          <w:rFonts w:ascii="Times New Roman" w:hAnsi="Times New Roman" w:cs="Times New Roman"/>
-        </w:rPr>
-        <w:t>The implementation of AI is a multifaceted endeavor that demands a synthesis of programming expertise and creative ingenuity. Crafting algorithms that not only simulate human-like decision-making but also dynamically adjust challenge levels based on player performance is a testament to the intricate nature of this process. This stage involves fine-tuning parameters, testing various scenarios, and ensuring that the adaptive AI seamlessly integrates into the fabric of the game, contributing to an engaging and unpredictable gameplay experience.</w:t>
+        <w:t>integrates into the fabric of the game, contributing to an engaging and unpredictable gameplay experience.</w:t>
       </w:r>
     </w:p>
     <w:p>
@@ -3188,7 +3542,6 @@
                 <w:sz w:val="24"/>
                 <w:szCs w:val="24"/>
               </w:rPr>
-              <w:lastRenderedPageBreak/>
               <w:t>Stage</w:t>
             </w:r>
           </w:p>
@@ -3787,6 +4140,7 @@
           <w:rFonts w:ascii="Times New Roman" w:eastAsia="Times New Roman" w:hAnsi="Times New Roman" w:cs="Times New Roman"/>
           <w:color w:val="000000" w:themeColor="text1"/>
         </w:rPr>
+        <w:lastRenderedPageBreak/>
         <w:t>Chapter 7: Risk analysis</w:t>
       </w:r>
       <w:bookmarkEnd w:id="8"/>
@@ -3953,21 +4307,20 @@
     <w:sdt>
       <w:sdtPr>
         <w:tag w:val="MENDELEY_BIBLIOGRAPHY"/>
-        <w:id w:val="120650518"/>
+        <w:id w:val="-1677567198"/>
         <w:placeholder>
           <w:docPart w:val="DefaultPlaceholder_-1854013440"/>
         </w:placeholder>
       </w:sdtPr>
-      <w:sdtEndPr/>
+      <w:sdtEndPr>
+        <w:rPr>
+          <w:rFonts w:eastAsia="Times New Roman"/>
+        </w:rPr>
+      </w:sdtEndPr>
       <w:sdtContent>
         <w:p>
           <w:pPr>
-            <w:pStyle w:val="ListParagraph"/>
-            <w:numPr>
-              <w:ilvl w:val="0"/>
-              <w:numId w:val="34"/>
-            </w:numPr>
-            <w:divId w:val="1978994913"/>
+            <w:divId w:val="420374212"/>
             <w:rPr>
               <w:rFonts w:eastAsia="Times New Roman"/>
             </w:rPr>
@@ -3995,12 +4348,7 @@
         </w:p>
         <w:p>
           <w:pPr>
-            <w:pStyle w:val="ListParagraph"/>
-            <w:numPr>
-              <w:ilvl w:val="0"/>
-              <w:numId w:val="34"/>
-            </w:numPr>
-            <w:divId w:val="598106668"/>
+            <w:divId w:val="354891042"/>
             <w:rPr>
               <w:rFonts w:eastAsia="Times New Roman"/>
             </w:rPr>
@@ -4028,12 +4376,49 @@
         </w:p>
         <w:p>
           <w:pPr>
-            <w:pStyle w:val="ListParagraph"/>
-            <w:numPr>
-              <w:ilvl w:val="0"/>
-              <w:numId w:val="34"/>
-            </w:numPr>
-            <w:divId w:val="1448505959"/>
+            <w:divId w:val="1966040104"/>
+            <w:rPr>
+              <w:rFonts w:eastAsia="Times New Roman"/>
+            </w:rPr>
+          </w:pPr>
+          <w:r>
+            <w:rPr>
+              <w:rFonts w:eastAsia="Times New Roman"/>
+            </w:rPr>
+            <w:t xml:space="preserve">Martínez </w:t>
+          </w:r>
+          <w:proofErr w:type="spellStart"/>
+          <w:r>
+            <w:rPr>
+              <w:rFonts w:eastAsia="Times New Roman"/>
+            </w:rPr>
+            <w:t>Martínez</w:t>
+          </w:r>
+          <w:proofErr w:type="spellEnd"/>
+          <w:r>
+            <w:rPr>
+              <w:rFonts w:eastAsia="Times New Roman"/>
+            </w:rPr>
+            <w:t xml:space="preserve">, M. (2023) </w:t>
+          </w:r>
+          <w:r>
+            <w:rPr>
+              <w:rFonts w:eastAsia="Times New Roman"/>
+              <w:i/>
+              <w:iCs/>
+            </w:rPr>
+            <w:t>Design and implementation of an artificial intelligence for a horror videogame in Unreal Engine 5</w:t>
+          </w:r>
+          <w:r>
+            <w:rPr>
+              <w:rFonts w:eastAsia="Times New Roman"/>
+            </w:rPr>
+            <w:t>.</w:t>
+          </w:r>
+        </w:p>
+        <w:p>
+          <w:pPr>
+            <w:divId w:val="40371881"/>
             <w:rPr>
               <w:rFonts w:eastAsia="Times New Roman"/>
             </w:rPr>
@@ -4069,12 +4454,7 @@
         </w:p>
         <w:p>
           <w:pPr>
-            <w:pStyle w:val="ListParagraph"/>
-            <w:numPr>
-              <w:ilvl w:val="0"/>
-              <w:numId w:val="34"/>
-            </w:numPr>
-            <w:divId w:val="342975403"/>
+            <w:divId w:val="206839728"/>
             <w:rPr>
               <w:rFonts w:eastAsia="Times New Roman"/>
             </w:rPr>
@@ -4134,12 +4514,7 @@
         </w:p>
         <w:p>
           <w:pPr>
-            <w:pStyle w:val="ListParagraph"/>
-            <w:numPr>
-              <w:ilvl w:val="0"/>
-              <w:numId w:val="34"/>
-            </w:numPr>
-            <w:divId w:val="1080565982"/>
+            <w:divId w:val="778794588"/>
             <w:rPr>
               <w:rFonts w:eastAsia="Times New Roman"/>
             </w:rPr>
@@ -4187,6 +4562,20 @@
             <w:t>.</w:t>
           </w:r>
         </w:p>
+        <w:p>
+          <w:pPr>
+            <w:divId w:val="1080565982"/>
+            <w:rPr>
+              <w:rFonts w:eastAsia="Times New Roman"/>
+            </w:rPr>
+          </w:pPr>
+          <w:r>
+            <w:rPr>
+              <w:rFonts w:eastAsia="Times New Roman"/>
+            </w:rPr>
+            <w:t> </w:t>
+          </w:r>
+        </w:p>
       </w:sdtContent>
     </w:sdt>
     <w:sectPr>
@@ -4554,6 +4943,95 @@
     </w:lvl>
   </w:abstractNum>
   <w:abstractNum w:abstractNumId="3" w15:restartNumberingAfterBreak="0">
+    <w:nsid w:val="14495BD5"/>
+    <w:multiLevelType w:val="hybridMultilevel"/>
+    <w:tmpl w:val="6D06F360"/>
+    <w:lvl w:ilvl="0" w:tplc="60AADAB8">
+      <w:start w:val="1"/>
+      <w:numFmt w:val="decimal"/>
+      <w:lvlText w:val="%1."/>
+      <w:lvlJc w:val="left"/>
+      <w:pPr>
+        <w:ind w:left="720" w:hanging="360"/>
+      </w:pPr>
+      <w:rPr>
+        <w:rFonts w:eastAsiaTheme="minorHAnsi" w:hint="default"/>
+      </w:rPr>
+    </w:lvl>
+    <w:lvl w:ilvl="1" w:tplc="08090019" w:tentative="1">
+      <w:start w:val="1"/>
+      <w:numFmt w:val="lowerLetter"/>
+      <w:lvlText w:val="%2."/>
+      <w:lvlJc w:val="left"/>
+      <w:pPr>
+        <w:ind w:left="1440" w:hanging="360"/>
+      </w:pPr>
+    </w:lvl>
+    <w:lvl w:ilvl="2" w:tplc="0809001B" w:tentative="1">
+      <w:start w:val="1"/>
+      <w:numFmt w:val="lowerRoman"/>
+      <w:lvlText w:val="%3."/>
+      <w:lvlJc w:val="right"/>
+      <w:pPr>
+        <w:ind w:left="2160" w:hanging="180"/>
+      </w:pPr>
+    </w:lvl>
+    <w:lvl w:ilvl="3" w:tplc="0809000F" w:tentative="1">
+      <w:start w:val="1"/>
+      <w:numFmt w:val="decimal"/>
+      <w:lvlText w:val="%4."/>
+      <w:lvlJc w:val="left"/>
+      <w:pPr>
+        <w:ind w:left="2880" w:hanging="360"/>
+      </w:pPr>
+    </w:lvl>
+    <w:lvl w:ilvl="4" w:tplc="08090019" w:tentative="1">
+      <w:start w:val="1"/>
+      <w:numFmt w:val="lowerLetter"/>
+      <w:lvlText w:val="%5."/>
+      <w:lvlJc w:val="left"/>
+      <w:pPr>
+        <w:ind w:left="3600" w:hanging="360"/>
+      </w:pPr>
+    </w:lvl>
+    <w:lvl w:ilvl="5" w:tplc="0809001B" w:tentative="1">
+      <w:start w:val="1"/>
+      <w:numFmt w:val="lowerRoman"/>
+      <w:lvlText w:val="%6."/>
+      <w:lvlJc w:val="right"/>
+      <w:pPr>
+        <w:ind w:left="4320" w:hanging="180"/>
+      </w:pPr>
+    </w:lvl>
+    <w:lvl w:ilvl="6" w:tplc="0809000F" w:tentative="1">
+      <w:start w:val="1"/>
+      <w:numFmt w:val="decimal"/>
+      <w:lvlText w:val="%7."/>
+      <w:lvlJc w:val="left"/>
+      <w:pPr>
+        <w:ind w:left="5040" w:hanging="360"/>
+      </w:pPr>
+    </w:lvl>
+    <w:lvl w:ilvl="7" w:tplc="08090019" w:tentative="1">
+      <w:start w:val="1"/>
+      <w:numFmt w:val="lowerLetter"/>
+      <w:lvlText w:val="%8."/>
+      <w:lvlJc w:val="left"/>
+      <w:pPr>
+        <w:ind w:left="5760" w:hanging="360"/>
+      </w:pPr>
+    </w:lvl>
+    <w:lvl w:ilvl="8" w:tplc="0809001B" w:tentative="1">
+      <w:start w:val="1"/>
+      <w:numFmt w:val="lowerRoman"/>
+      <w:lvlText w:val="%9."/>
+      <w:lvlJc w:val="right"/>
+      <w:pPr>
+        <w:ind w:left="6480" w:hanging="180"/>
+      </w:pPr>
+    </w:lvl>
+  </w:abstractNum>
+  <w:abstractNum w:abstractNumId="4" w15:restartNumberingAfterBreak="0">
     <w:nsid w:val="1553512B"/>
     <w:multiLevelType w:val="hybridMultilevel"/>
     <w:tmpl w:val="4274DB10"/>
@@ -4642,7 +5120,7 @@
       </w:pPr>
     </w:lvl>
   </w:abstractNum>
-  <w:abstractNum w:abstractNumId="4" w15:restartNumberingAfterBreak="0">
+  <w:abstractNum w:abstractNumId="5" w15:restartNumberingAfterBreak="0">
     <w:nsid w:val="166F4D88"/>
     <w:multiLevelType w:val="hybridMultilevel"/>
     <w:tmpl w:val="36585996"/>
@@ -4755,7 +5233,7 @@
       </w:rPr>
     </w:lvl>
   </w:abstractNum>
-  <w:abstractNum w:abstractNumId="5" w15:restartNumberingAfterBreak="0">
+  <w:abstractNum w:abstractNumId="6" w15:restartNumberingAfterBreak="0">
     <w:nsid w:val="16851D36"/>
     <w:multiLevelType w:val="hybridMultilevel"/>
     <w:tmpl w:val="1682FC64"/>
@@ -4844,7 +5322,7 @@
       </w:pPr>
     </w:lvl>
   </w:abstractNum>
-  <w:abstractNum w:abstractNumId="6" w15:restartNumberingAfterBreak="0">
+  <w:abstractNum w:abstractNumId="7" w15:restartNumberingAfterBreak="0">
     <w:nsid w:val="1AB835D0"/>
     <w:multiLevelType w:val="hybridMultilevel"/>
     <w:tmpl w:val="432A25D2"/>
@@ -4930,7 +5408,7 @@
       </w:pPr>
     </w:lvl>
   </w:abstractNum>
-  <w:abstractNum w:abstractNumId="7" w15:restartNumberingAfterBreak="0">
+  <w:abstractNum w:abstractNumId="8" w15:restartNumberingAfterBreak="0">
     <w:nsid w:val="1BF968C8"/>
     <w:multiLevelType w:val="hybridMultilevel"/>
     <w:tmpl w:val="0EA086AA"/>
@@ -5020,7 +5498,7 @@
       </w:pPr>
     </w:lvl>
   </w:abstractNum>
-  <w:abstractNum w:abstractNumId="8" w15:restartNumberingAfterBreak="0">
+  <w:abstractNum w:abstractNumId="9" w15:restartNumberingAfterBreak="0">
     <w:nsid w:val="229A2286"/>
     <w:multiLevelType w:val="hybridMultilevel"/>
     <w:tmpl w:val="37BC7D6C"/>
@@ -5133,7 +5611,7 @@
       </w:rPr>
     </w:lvl>
   </w:abstractNum>
-  <w:abstractNum w:abstractNumId="9" w15:restartNumberingAfterBreak="0">
+  <w:abstractNum w:abstractNumId="10" w15:restartNumberingAfterBreak="0">
     <w:nsid w:val="29763D53"/>
     <w:multiLevelType w:val="hybridMultilevel"/>
     <w:tmpl w:val="B9C08256"/>
@@ -5246,7 +5724,7 @@
       </w:rPr>
     </w:lvl>
   </w:abstractNum>
-  <w:abstractNum w:abstractNumId="10" w15:restartNumberingAfterBreak="0">
+  <w:abstractNum w:abstractNumId="11" w15:restartNumberingAfterBreak="0">
     <w:nsid w:val="30DA5809"/>
     <w:multiLevelType w:val="hybridMultilevel"/>
     <w:tmpl w:val="966AEB12"/>
@@ -5335,7 +5813,7 @@
       </w:pPr>
     </w:lvl>
   </w:abstractNum>
-  <w:abstractNum w:abstractNumId="11" w15:restartNumberingAfterBreak="0">
+  <w:abstractNum w:abstractNumId="12" w15:restartNumberingAfterBreak="0">
     <w:nsid w:val="348F2169"/>
     <w:multiLevelType w:val="hybridMultilevel"/>
     <w:tmpl w:val="D056F41E"/>
@@ -5424,7 +5902,7 @@
       </w:pPr>
     </w:lvl>
   </w:abstractNum>
-  <w:abstractNum w:abstractNumId="12" w15:restartNumberingAfterBreak="0">
+  <w:abstractNum w:abstractNumId="13" w15:restartNumberingAfterBreak="0">
     <w:nsid w:val="3A41177D"/>
     <w:multiLevelType w:val="multilevel"/>
     <w:tmpl w:val="BC7C849A"/>
@@ -5546,7 +6024,7 @@
       </w:rPr>
     </w:lvl>
   </w:abstractNum>
-  <w:abstractNum w:abstractNumId="13" w15:restartNumberingAfterBreak="0">
+  <w:abstractNum w:abstractNumId="14" w15:restartNumberingAfterBreak="0">
     <w:nsid w:val="3DB223F9"/>
     <w:multiLevelType w:val="hybridMultilevel"/>
     <w:tmpl w:val="8A7C59AA"/>
@@ -5632,7 +6110,7 @@
       </w:pPr>
     </w:lvl>
   </w:abstractNum>
-  <w:abstractNum w:abstractNumId="14" w15:restartNumberingAfterBreak="0">
+  <w:abstractNum w:abstractNumId="15" w15:restartNumberingAfterBreak="0">
     <w:nsid w:val="3E7F6195"/>
     <w:multiLevelType w:val="hybridMultilevel"/>
     <w:tmpl w:val="C2B2AB80"/>
@@ -5745,7 +6223,7 @@
       </w:rPr>
     </w:lvl>
   </w:abstractNum>
-  <w:abstractNum w:abstractNumId="15" w15:restartNumberingAfterBreak="0">
+  <w:abstractNum w:abstractNumId="16" w15:restartNumberingAfterBreak="0">
     <w:nsid w:val="438632E1"/>
     <w:multiLevelType w:val="hybridMultilevel"/>
     <w:tmpl w:val="F0A457AC"/>
@@ -5858,7 +6336,7 @@
       </w:rPr>
     </w:lvl>
   </w:abstractNum>
-  <w:abstractNum w:abstractNumId="16" w15:restartNumberingAfterBreak="0">
+  <w:abstractNum w:abstractNumId="17" w15:restartNumberingAfterBreak="0">
     <w:nsid w:val="4E8759EA"/>
     <w:multiLevelType w:val="hybridMultilevel"/>
     <w:tmpl w:val="B916174C"/>
@@ -5971,7 +6449,7 @@
       </w:rPr>
     </w:lvl>
   </w:abstractNum>
-  <w:abstractNum w:abstractNumId="17" w15:restartNumberingAfterBreak="0">
+  <w:abstractNum w:abstractNumId="18" w15:restartNumberingAfterBreak="0">
     <w:nsid w:val="50F3508D"/>
     <w:multiLevelType w:val="multilevel"/>
     <w:tmpl w:val="C9AAF6AE"/>
@@ -6116,7 +6594,96 @@
       </w:rPr>
     </w:lvl>
   </w:abstractNum>
-  <w:abstractNum w:abstractNumId="18" w15:restartNumberingAfterBreak="0">
+  <w:abstractNum w:abstractNumId="19" w15:restartNumberingAfterBreak="0">
+    <w:nsid w:val="51AF72EE"/>
+    <w:multiLevelType w:val="hybridMultilevel"/>
+    <w:tmpl w:val="BA2A6AD6"/>
+    <w:lvl w:ilvl="0" w:tplc="0809000F">
+      <w:start w:val="1"/>
+      <w:numFmt w:val="decimal"/>
+      <w:lvlText w:val="%1."/>
+      <w:lvlJc w:val="left"/>
+      <w:pPr>
+        <w:ind w:left="720" w:hanging="360"/>
+      </w:pPr>
+      <w:rPr>
+        <w:rFonts w:hint="default"/>
+      </w:rPr>
+    </w:lvl>
+    <w:lvl w:ilvl="1" w:tplc="08090019" w:tentative="1">
+      <w:start w:val="1"/>
+      <w:numFmt w:val="lowerLetter"/>
+      <w:lvlText w:val="%2."/>
+      <w:lvlJc w:val="left"/>
+      <w:pPr>
+        <w:ind w:left="1440" w:hanging="360"/>
+      </w:pPr>
+    </w:lvl>
+    <w:lvl w:ilvl="2" w:tplc="0809001B" w:tentative="1">
+      <w:start w:val="1"/>
+      <w:numFmt w:val="lowerRoman"/>
+      <w:lvlText w:val="%3."/>
+      <w:lvlJc w:val="right"/>
+      <w:pPr>
+        <w:ind w:left="2160" w:hanging="180"/>
+      </w:pPr>
+    </w:lvl>
+    <w:lvl w:ilvl="3" w:tplc="0809000F" w:tentative="1">
+      <w:start w:val="1"/>
+      <w:numFmt w:val="decimal"/>
+      <w:lvlText w:val="%4."/>
+      <w:lvlJc w:val="left"/>
+      <w:pPr>
+        <w:ind w:left="2880" w:hanging="360"/>
+      </w:pPr>
+    </w:lvl>
+    <w:lvl w:ilvl="4" w:tplc="08090019" w:tentative="1">
+      <w:start w:val="1"/>
+      <w:numFmt w:val="lowerLetter"/>
+      <w:lvlText w:val="%5."/>
+      <w:lvlJc w:val="left"/>
+      <w:pPr>
+        <w:ind w:left="3600" w:hanging="360"/>
+      </w:pPr>
+    </w:lvl>
+    <w:lvl w:ilvl="5" w:tplc="0809001B" w:tentative="1">
+      <w:start w:val="1"/>
+      <w:numFmt w:val="lowerRoman"/>
+      <w:lvlText w:val="%6."/>
+      <w:lvlJc w:val="right"/>
+      <w:pPr>
+        <w:ind w:left="4320" w:hanging="180"/>
+      </w:pPr>
+    </w:lvl>
+    <w:lvl w:ilvl="6" w:tplc="0809000F" w:tentative="1">
+      <w:start w:val="1"/>
+      <w:numFmt w:val="decimal"/>
+      <w:lvlText w:val="%7."/>
+      <w:lvlJc w:val="left"/>
+      <w:pPr>
+        <w:ind w:left="5040" w:hanging="360"/>
+      </w:pPr>
+    </w:lvl>
+    <w:lvl w:ilvl="7" w:tplc="08090019" w:tentative="1">
+      <w:start w:val="1"/>
+      <w:numFmt w:val="lowerLetter"/>
+      <w:lvlText w:val="%8."/>
+      <w:lvlJc w:val="left"/>
+      <w:pPr>
+        <w:ind w:left="5760" w:hanging="360"/>
+      </w:pPr>
+    </w:lvl>
+    <w:lvl w:ilvl="8" w:tplc="0809001B" w:tentative="1">
+      <w:start w:val="1"/>
+      <w:numFmt w:val="lowerRoman"/>
+      <w:lvlText w:val="%9."/>
+      <w:lvlJc w:val="right"/>
+      <w:pPr>
+        <w:ind w:left="6480" w:hanging="180"/>
+      </w:pPr>
+    </w:lvl>
+  </w:abstractNum>
+  <w:abstractNum w:abstractNumId="20" w15:restartNumberingAfterBreak="0">
     <w:nsid w:val="53B51126"/>
     <w:multiLevelType w:val="hybridMultilevel"/>
     <w:tmpl w:val="4074FAA0"/>
@@ -6229,7 +6796,7 @@
       </w:rPr>
     </w:lvl>
   </w:abstractNum>
-  <w:abstractNum w:abstractNumId="19" w15:restartNumberingAfterBreak="0">
+  <w:abstractNum w:abstractNumId="21" w15:restartNumberingAfterBreak="0">
     <w:nsid w:val="568B51DD"/>
     <w:multiLevelType w:val="hybridMultilevel"/>
     <w:tmpl w:val="B22CE1A4"/>
@@ -6342,7 +6909,7 @@
       </w:rPr>
     </w:lvl>
   </w:abstractNum>
-  <w:abstractNum w:abstractNumId="20" w15:restartNumberingAfterBreak="0">
+  <w:abstractNum w:abstractNumId="22" w15:restartNumberingAfterBreak="0">
     <w:nsid w:val="577D308F"/>
     <w:multiLevelType w:val="multilevel"/>
     <w:tmpl w:val="465E1746"/>
@@ -6464,7 +7031,7 @@
       </w:rPr>
     </w:lvl>
   </w:abstractNum>
-  <w:abstractNum w:abstractNumId="21" w15:restartNumberingAfterBreak="0">
+  <w:abstractNum w:abstractNumId="23" w15:restartNumberingAfterBreak="0">
     <w:nsid w:val="5ADD1167"/>
     <w:multiLevelType w:val="hybridMultilevel"/>
     <w:tmpl w:val="7A2A22D4"/>
@@ -6550,7 +7117,7 @@
       </w:pPr>
     </w:lvl>
   </w:abstractNum>
-  <w:abstractNum w:abstractNumId="22" w15:restartNumberingAfterBreak="0">
+  <w:abstractNum w:abstractNumId="24" w15:restartNumberingAfterBreak="0">
     <w:nsid w:val="5B5A5475"/>
     <w:multiLevelType w:val="hybridMultilevel"/>
     <w:tmpl w:val="F67EFFCC"/>
@@ -6639,7 +7206,7 @@
       </w:pPr>
     </w:lvl>
   </w:abstractNum>
-  <w:abstractNum w:abstractNumId="23" w15:restartNumberingAfterBreak="0">
+  <w:abstractNum w:abstractNumId="25" w15:restartNumberingAfterBreak="0">
     <w:nsid w:val="5BEA586D"/>
     <w:multiLevelType w:val="hybridMultilevel"/>
     <w:tmpl w:val="2FDE9D4A"/>
@@ -6752,7 +7319,7 @@
       </w:rPr>
     </w:lvl>
   </w:abstractNum>
-  <w:abstractNum w:abstractNumId="24" w15:restartNumberingAfterBreak="0">
+  <w:abstractNum w:abstractNumId="26" w15:restartNumberingAfterBreak="0">
     <w:nsid w:val="5D281DD9"/>
     <w:multiLevelType w:val="multilevel"/>
     <w:tmpl w:val="465E1746"/>
@@ -6874,7 +7441,7 @@
       </w:rPr>
     </w:lvl>
   </w:abstractNum>
-  <w:abstractNum w:abstractNumId="25" w15:restartNumberingAfterBreak="0">
+  <w:abstractNum w:abstractNumId="27" w15:restartNumberingAfterBreak="0">
     <w:nsid w:val="657167E6"/>
     <w:multiLevelType w:val="hybridMultilevel"/>
     <w:tmpl w:val="BF8A879E"/>
@@ -6963,7 +7530,7 @@
       </w:pPr>
     </w:lvl>
   </w:abstractNum>
-  <w:abstractNum w:abstractNumId="26" w15:restartNumberingAfterBreak="0">
+  <w:abstractNum w:abstractNumId="28" w15:restartNumberingAfterBreak="0">
     <w:nsid w:val="680B35B5"/>
     <w:multiLevelType w:val="hybridMultilevel"/>
     <w:tmpl w:val="2BC48B60"/>
@@ -7076,38 +7643,151 @@
       </w:rPr>
     </w:lvl>
   </w:abstractNum>
+  <w:abstractNum w:abstractNumId="29" w15:restartNumberingAfterBreak="0">
+    <w:nsid w:val="7C96604A"/>
+    <w:multiLevelType w:val="hybridMultilevel"/>
+    <w:tmpl w:val="822AFAF4"/>
+    <w:lvl w:ilvl="0" w:tplc="08090001">
+      <w:start w:val="1"/>
+      <w:numFmt w:val="bullet"/>
+      <w:lvlText w:val=""/>
+      <w:lvlJc w:val="left"/>
+      <w:pPr>
+        <w:ind w:left="1449" w:hanging="360"/>
+      </w:pPr>
+      <w:rPr>
+        <w:rFonts w:ascii="Symbol" w:hAnsi="Symbol" w:hint="default"/>
+      </w:rPr>
+    </w:lvl>
+    <w:lvl w:ilvl="1" w:tplc="08090003" w:tentative="1">
+      <w:start w:val="1"/>
+      <w:numFmt w:val="bullet"/>
+      <w:lvlText w:val="o"/>
+      <w:lvlJc w:val="left"/>
+      <w:pPr>
+        <w:ind w:left="2169" w:hanging="360"/>
+      </w:pPr>
+      <w:rPr>
+        <w:rFonts w:ascii="Courier New" w:hAnsi="Courier New" w:cs="Courier New" w:hint="default"/>
+      </w:rPr>
+    </w:lvl>
+    <w:lvl w:ilvl="2" w:tplc="08090005" w:tentative="1">
+      <w:start w:val="1"/>
+      <w:numFmt w:val="bullet"/>
+      <w:lvlText w:val=""/>
+      <w:lvlJc w:val="left"/>
+      <w:pPr>
+        <w:ind w:left="2889" w:hanging="360"/>
+      </w:pPr>
+      <w:rPr>
+        <w:rFonts w:ascii="Wingdings" w:hAnsi="Wingdings" w:hint="default"/>
+      </w:rPr>
+    </w:lvl>
+    <w:lvl w:ilvl="3" w:tplc="08090001" w:tentative="1">
+      <w:start w:val="1"/>
+      <w:numFmt w:val="bullet"/>
+      <w:lvlText w:val=""/>
+      <w:lvlJc w:val="left"/>
+      <w:pPr>
+        <w:ind w:left="3609" w:hanging="360"/>
+      </w:pPr>
+      <w:rPr>
+        <w:rFonts w:ascii="Symbol" w:hAnsi="Symbol" w:hint="default"/>
+      </w:rPr>
+    </w:lvl>
+    <w:lvl w:ilvl="4" w:tplc="08090003" w:tentative="1">
+      <w:start w:val="1"/>
+      <w:numFmt w:val="bullet"/>
+      <w:lvlText w:val="o"/>
+      <w:lvlJc w:val="left"/>
+      <w:pPr>
+        <w:ind w:left="4329" w:hanging="360"/>
+      </w:pPr>
+      <w:rPr>
+        <w:rFonts w:ascii="Courier New" w:hAnsi="Courier New" w:cs="Courier New" w:hint="default"/>
+      </w:rPr>
+    </w:lvl>
+    <w:lvl w:ilvl="5" w:tplc="08090005" w:tentative="1">
+      <w:start w:val="1"/>
+      <w:numFmt w:val="bullet"/>
+      <w:lvlText w:val=""/>
+      <w:lvlJc w:val="left"/>
+      <w:pPr>
+        <w:ind w:left="5049" w:hanging="360"/>
+      </w:pPr>
+      <w:rPr>
+        <w:rFonts w:ascii="Wingdings" w:hAnsi="Wingdings" w:hint="default"/>
+      </w:rPr>
+    </w:lvl>
+    <w:lvl w:ilvl="6" w:tplc="08090001" w:tentative="1">
+      <w:start w:val="1"/>
+      <w:numFmt w:val="bullet"/>
+      <w:lvlText w:val=""/>
+      <w:lvlJc w:val="left"/>
+      <w:pPr>
+        <w:ind w:left="5769" w:hanging="360"/>
+      </w:pPr>
+      <w:rPr>
+        <w:rFonts w:ascii="Symbol" w:hAnsi="Symbol" w:hint="default"/>
+      </w:rPr>
+    </w:lvl>
+    <w:lvl w:ilvl="7" w:tplc="08090003" w:tentative="1">
+      <w:start w:val="1"/>
+      <w:numFmt w:val="bullet"/>
+      <w:lvlText w:val="o"/>
+      <w:lvlJc w:val="left"/>
+      <w:pPr>
+        <w:ind w:left="6489" w:hanging="360"/>
+      </w:pPr>
+      <w:rPr>
+        <w:rFonts w:ascii="Courier New" w:hAnsi="Courier New" w:cs="Courier New" w:hint="default"/>
+      </w:rPr>
+    </w:lvl>
+    <w:lvl w:ilvl="8" w:tplc="08090005" w:tentative="1">
+      <w:start w:val="1"/>
+      <w:numFmt w:val="bullet"/>
+      <w:lvlText w:val=""/>
+      <w:lvlJc w:val="left"/>
+      <w:pPr>
+        <w:ind w:left="7209" w:hanging="360"/>
+      </w:pPr>
+      <w:rPr>
+        <w:rFonts w:ascii="Wingdings" w:hAnsi="Wingdings" w:hint="default"/>
+      </w:rPr>
+    </w:lvl>
+  </w:abstractNum>
   <w:num w:numId="1" w16cid:durableId="292056254">
+    <w:abstractNumId w:val="20"/>
+  </w:num>
+  <w:num w:numId="2" w16cid:durableId="1295137292">
+    <w:abstractNumId w:val="25"/>
+  </w:num>
+  <w:num w:numId="3" w16cid:durableId="920332259">
+    <w:abstractNumId w:val="28"/>
+  </w:num>
+  <w:num w:numId="4" w16cid:durableId="438574997">
+    <w:abstractNumId w:val="16"/>
+  </w:num>
+  <w:num w:numId="5" w16cid:durableId="465127773">
+    <w:abstractNumId w:val="10"/>
+  </w:num>
+  <w:num w:numId="6" w16cid:durableId="2143303944">
+    <w:abstractNumId w:val="5"/>
+  </w:num>
+  <w:num w:numId="7" w16cid:durableId="978995131">
+    <w:abstractNumId w:val="9"/>
+  </w:num>
+  <w:num w:numId="8" w16cid:durableId="1698386781">
+    <w:abstractNumId w:val="23"/>
+  </w:num>
+  <w:num w:numId="9" w16cid:durableId="2079664044">
+    <w:abstractNumId w:val="14"/>
+  </w:num>
+  <w:num w:numId="10" w16cid:durableId="702949388">
     <w:abstractNumId w:val="18"/>
   </w:num>
-  <w:num w:numId="2" w16cid:durableId="1295137292">
-    <w:abstractNumId w:val="23"/>
-  </w:num>
-  <w:num w:numId="3" w16cid:durableId="920332259">
-    <w:abstractNumId w:val="26"/>
-  </w:num>
-  <w:num w:numId="4" w16cid:durableId="438574997">
-    <w:abstractNumId w:val="15"/>
-  </w:num>
-  <w:num w:numId="5" w16cid:durableId="465127773">
-    <w:abstractNumId w:val="9"/>
-  </w:num>
-  <w:num w:numId="6" w16cid:durableId="2143303944">
-    <w:abstractNumId w:val="4"/>
-  </w:num>
-  <w:num w:numId="7" w16cid:durableId="978995131">
-    <w:abstractNumId w:val="8"/>
-  </w:num>
-  <w:num w:numId="8" w16cid:durableId="1698386781">
-    <w:abstractNumId w:val="21"/>
-  </w:num>
-  <w:num w:numId="9" w16cid:durableId="2079664044">
-    <w:abstractNumId w:val="13"/>
-  </w:num>
-  <w:num w:numId="10" w16cid:durableId="702949388">
-    <w:abstractNumId w:val="17"/>
-  </w:num>
   <w:num w:numId="11" w16cid:durableId="1902208365">
-    <w:abstractNumId w:val="17"/>
+    <w:abstractNumId w:val="18"/>
     <w:lvlOverride w:ilvl="1">
       <w:lvl w:ilvl="1">
         <w:numFmt w:val="bullet"/>
@@ -7127,7 +7807,7 @@
     </w:lvlOverride>
   </w:num>
   <w:num w:numId="12" w16cid:durableId="2056655560">
-    <w:abstractNumId w:val="17"/>
+    <w:abstractNumId w:val="18"/>
     <w:lvlOverride w:ilvl="1">
       <w:lvl w:ilvl="1">
         <w:numFmt w:val="bullet"/>
@@ -7147,7 +7827,7 @@
     </w:lvlOverride>
   </w:num>
   <w:num w:numId="13" w16cid:durableId="2011105684">
-    <w:abstractNumId w:val="17"/>
+    <w:abstractNumId w:val="18"/>
     <w:lvlOverride w:ilvl="1">
       <w:lvl w:ilvl="1">
         <w:numFmt w:val="bullet"/>
@@ -7167,7 +7847,7 @@
     </w:lvlOverride>
   </w:num>
   <w:num w:numId="14" w16cid:durableId="1336301358">
-    <w:abstractNumId w:val="17"/>
+    <w:abstractNumId w:val="18"/>
     <w:lvlOverride w:ilvl="1">
       <w:lvl w:ilvl="1">
         <w:numFmt w:val="bullet"/>
@@ -7187,7 +7867,7 @@
     </w:lvlOverride>
   </w:num>
   <w:num w:numId="15" w16cid:durableId="700781556">
-    <w:abstractNumId w:val="17"/>
+    <w:abstractNumId w:val="18"/>
     <w:lvlOverride w:ilvl="1">
       <w:lvl w:ilvl="1">
         <w:numFmt w:val="bullet"/>
@@ -7207,7 +7887,7 @@
     </w:lvlOverride>
   </w:num>
   <w:num w:numId="16" w16cid:durableId="1097754640">
-    <w:abstractNumId w:val="17"/>
+    <w:abstractNumId w:val="18"/>
     <w:lvlOverride w:ilvl="1">
       <w:lvl w:ilvl="1">
         <w:numFmt w:val="bullet"/>
@@ -7227,7 +7907,7 @@
     </w:lvlOverride>
   </w:num>
   <w:num w:numId="17" w16cid:durableId="1676224314">
-    <w:abstractNumId w:val="17"/>
+    <w:abstractNumId w:val="18"/>
     <w:lvlOverride w:ilvl="1">
       <w:lvl w:ilvl="1">
         <w:numFmt w:val="bullet"/>
@@ -7247,55 +7927,64 @@
     </w:lvlOverride>
   </w:num>
   <w:num w:numId="18" w16cid:durableId="1222132863">
-    <w:abstractNumId w:val="12"/>
+    <w:abstractNumId w:val="13"/>
   </w:num>
   <w:num w:numId="19" w16cid:durableId="522087140">
-    <w:abstractNumId w:val="20"/>
+    <w:abstractNumId w:val="22"/>
   </w:num>
   <w:num w:numId="20" w16cid:durableId="1175877912">
-    <w:abstractNumId w:val="24"/>
+    <w:abstractNumId w:val="26"/>
   </w:num>
   <w:num w:numId="21" w16cid:durableId="1283073671">
-    <w:abstractNumId w:val="10"/>
+    <w:abstractNumId w:val="11"/>
   </w:num>
   <w:num w:numId="22" w16cid:durableId="1931087545">
-    <w:abstractNumId w:val="7"/>
+    <w:abstractNumId w:val="8"/>
   </w:num>
   <w:num w:numId="23" w16cid:durableId="2084796386">
-    <w:abstractNumId w:val="25"/>
+    <w:abstractNumId w:val="27"/>
   </w:num>
   <w:num w:numId="24" w16cid:durableId="667052827">
     <w:abstractNumId w:val="0"/>
   </w:num>
   <w:num w:numId="25" w16cid:durableId="533690699">
-    <w:abstractNumId w:val="11"/>
+    <w:abstractNumId w:val="12"/>
   </w:num>
   <w:num w:numId="26" w16cid:durableId="1644232874">
-    <w:abstractNumId w:val="22"/>
+    <w:abstractNumId w:val="24"/>
   </w:num>
   <w:num w:numId="27" w16cid:durableId="1277060619">
     <w:abstractNumId w:val="2"/>
   </w:num>
   <w:num w:numId="28" w16cid:durableId="1451896512">
-    <w:abstractNumId w:val="14"/>
+    <w:abstractNumId w:val="15"/>
   </w:num>
   <w:num w:numId="29" w16cid:durableId="1741438528">
-    <w:abstractNumId w:val="19"/>
+    <w:abstractNumId w:val="21"/>
   </w:num>
   <w:num w:numId="30" w16cid:durableId="166597194">
-    <w:abstractNumId w:val="16"/>
+    <w:abstractNumId w:val="17"/>
   </w:num>
   <w:num w:numId="31" w16cid:durableId="53505687">
-    <w:abstractNumId w:val="5"/>
+    <w:abstractNumId w:val="6"/>
   </w:num>
   <w:num w:numId="32" w16cid:durableId="845905318">
     <w:abstractNumId w:val="1"/>
   </w:num>
   <w:num w:numId="33" w16cid:durableId="1861118019">
-    <w:abstractNumId w:val="6"/>
+    <w:abstractNumId w:val="7"/>
   </w:num>
   <w:num w:numId="34" w16cid:durableId="1241671148">
+    <w:abstractNumId w:val="4"/>
+  </w:num>
+  <w:num w:numId="35" w16cid:durableId="1086152776">
+    <w:abstractNumId w:val="29"/>
+  </w:num>
+  <w:num w:numId="36" w16cid:durableId="1474980915">
     <w:abstractNumId w:val="3"/>
+  </w:num>
+  <w:num w:numId="37" w16cid:durableId="359821238">
+    <w:abstractNumId w:val="19"/>
   </w:num>
 </w:numbering>
 </file>
@@ -8354,6 +9043,7 @@
   <w:rsids>
     <w:rsidRoot w:val="0076020C"/>
     <w:rsid w:val="00486C90"/>
+    <w:rsid w:val="005F28C5"/>
     <w:rsid w:val="0076020C"/>
     <w:rsid w:val="00A24330"/>
     <w:rsid w:val="00D41380"/>
@@ -9134,7 +9824,7 @@
     <we:reference id="wa104382081" version="1.55.1.0" store="" storeType="OMEX"/>
   </we:alternateReferences>
   <we:properties>
-    <we:property name="MENDELEY_CITATIONS" value="[{&quot;citationID&quot;:&quot;MENDELEY_CITATION_120dcfa9-85fb-4513-9fb8-b5b5bbf8ec44&quot;,&quot;properties&quot;:{&quot;noteIndex&quot;:0},&quot;isEdited&quot;:false,&quot;manualOverride&quot;:{&quot;isManuallyOverridden&quot;:false,&quot;citeprocText&quot;:&quot;(Font, 2012)&quot;,&quot;manualOverrideText&quot;:&quot;&quot;},&quot;citationTag&quot;:&quot;MENDELEY_CITATION_v3_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&quot;,&quot;citationItems&quot;:[{&quot;id&quot;:&quot;f2916987-7a5f-3890-9228-d08f5c4ba559&quot;,&quot;itemData&quot;:{&quot;type&quot;:&quot;paper-conference&quot;,&quot;id&quot;:&quot;f2916987-7a5f-3890-9228-d08f5c4ba559&quot;,&quot;title&quot;:&quot;Evolving third-person shooter enemies to optimize player satisfaction in real-time&quot;,&quot;author&quot;:[{&quot;family&quot;:&quot;Font&quot;,&quot;given&quot;:&quot;José M.&quot;,&quot;parse-names&quot;:false,&quot;dropping-particle&quot;:&quot;&quot;,&quot;non-dropping-particle&quot;:&quot;&quot;}],&quot;container-title&quot;:&quot;Lecture Notes in Computer Science (including subseries Lecture Notes in Artificial Intelligence and Lecture Notes in Bioinformatics)&quot;,&quot;DOI&quot;:&quot;10.1007/978-3-642-29178-4_21&quot;,&quot;ISBN&quot;:&quot;9783642291777&quot;,&quot;ISSN&quot;:&quot;03029743&quot;,&quot;issued&quot;:{&quot;date-parts&quot;:[[2012]]},&quot;page&quot;:&quot;204-213&quot;,&quot;abstract&quot;:&quot;A grammar-guided genetic program is presented to automatically build and evolve populations of AI controlled enemies in a 2D third-person shooter called Genes of War. This evolutionary system constantly adapts enemy behaviour, encoded by a multi-layered fuzzy control system, while the game is being played. Thus the enemy behaviour fits a target challenge level for the purpose of maximizing player satisfaction. Two different methods to calculate this challenge level are presented: \&quot;hardwired\&quot; that allows the desired difficulty level to be programed at every stage of the gameplay, and \&quot;adaptive\&quot; that automatically determines difficulty by analyzing several features extracted from the player's gameplay. Results show that the genetic program successfully adapts armies of ten enemies to different kinds of players and difficulty distributions. © 2012 Springer-Verlag.&quot;,&quot;volume&quot;:&quot;7248 LNCS&quot;,&quot;container-title-short&quot;:&quot;&quot;},&quot;isTemporary&quot;:false}]},{&quot;citationID&quot;:&quot;MENDELEY_CITATION_b8a9cd85-1ca1-45eb-acc8-e1b54bd898ea&quot;,&quot;properties&quot;:{&quot;noteIndex&quot;:0},&quot;isEdited&quot;:false,&quot;manualOverride&quot;:{&quot;isManuallyOverridden&quot;:false,&quot;citeprocText&quot;:&quot;(Purba, 2016)&quot;,&quot;manualOverrideText&quot;:&quot;&quot;},&quot;citationTag&quot;:&quot;MENDELEY_CITATION_v3_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&quot;,&quot;citationItems&quot;:[{&quot;id&quot;:&quot;38e6070c-9214-3c3d-82ad-0b09b255edd0&quot;,&quot;itemData&quot;:{&quot;type&quot;:&quot;chapter&quot;,&quot;id&quot;:&quot;38e6070c-9214-3c3d-82ad-0b09b255edd0&quot;,&quot;title&quot;:&quot;Optimization of ai tactic in action-RPG game&quot;,&quot;author&quot;:[{&quot;family&quot;:&quot;Purba&quot;,&quot;given&quot;:&quot;Kristo Radion&quot;,&quot;parse-names&quot;:false,&quot;dropping-particle&quot;:&quot;&quot;,&quot;non-dropping-particle&quot;:&quot;&quot;}],&quot;container-title&quot;:&quot;Lecture Notes in Electrical Engineering&quot;,&quot;DOI&quot;:&quot;10.1007/978-981-287-988-2_14&quot;,&quot;ISBN&quot;:&quot;9789812879868&quot;,&quot;ISSN&quot;:&quot;18761119&quot;,&quot;issued&quot;:{&quot;date-parts&quot;:[[2016]]},&quot;page&quot;:&quot;131-137&quot;,&quot;abstract&quot;:&quot;In an Action RPG game, usually there is one or more player character. Also, there are many enemies and bosses. Player should kill as many as possible to get more experience. A smart AI is needed to increase the game challenge. In this research, a method is proposed to optimize the enemy AI strategy, by implementing enemy units grouping, and attacking in group using hit and run strategy against the player. The grouping is done using clustering, while the behavior picking is using Fuzzy Logic. If the player is approaching a group, most likely the group will retreat and the others start attacking. The units’ formation is also maintained using clustering and distance calculation to player character. From the testing, this method can slightly increasing the game difficulty because of the enemies are trickier.&quot;,&quot;publisher&quot;:&quot;Springer Verlag&quot;,&quot;volume&quot;:&quot;365&quot;,&quot;container-title-short&quot;:&quot;&quot;},&quot;isTemporary&quot;:false}]},{&quot;citationID&quot;:&quot;MENDELEY_CITATION_5732ad6c-cb95-49f6-8ac4-13145d45d206&quot;,&quot;properties&quot;:{&quot;noteIndex&quot;:0},&quot;isEdited&quot;:false,&quot;manualOverride&quot;:{&quot;isManuallyOverridden&quot;:false,&quot;citeprocText&quot;:&quot;(Lim, 2022)&quot;,&quot;manualOverrideText&quot;:&quot;&quot;},&quot;citationTag&quot;:&quot;MENDELEY_CITATION_v3_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&quot;,&quot;citationItems&quot;:[{&quot;id&quot;:&quot;4b9c3f52-b554-3bd4-a835-241c41b86383&quot;,&quot;itemData&quot;:{&quot;type&quot;:&quot;report&quot;,&quot;id&quot;:&quot;4b9c3f52-b554-3bd4-a835-241c41b86383&quot;,&quot;title&quot;:&quot;MIMICKING HUMAN-LIKE BATTLE BEHAVIOR OF ENEMIES IN A GAME A Project&quot;,&quot;author&quot;:[{&quot;family&quot;:&quot;Lim&quot;,&quot;given&quot;:&quot;Wan Suk&quot;,&quot;parse-names&quot;:false,&quot;dropping-particle&quot;:&quot;&quot;,&quot;non-dropping-particle&quot;:&quot;&quot;}],&quot;issued&quot;:{&quot;date-parts&quot;:[[2022]]},&quot;container-title-short&quot;:&quot;&quot;},&quot;isTemporary&quot;:false}]},{&quot;citationID&quot;:&quot;MENDELEY_CITATION_39350777-c722-4228-b78f-672749db1823&quot;,&quot;properties&quot;:{&quot;noteIndex&quot;:0},&quot;isEdited&quot;:false,&quot;manualOverride&quot;:{&quot;isManuallyOverridden&quot;:false,&quot;citeprocText&quot;:&quot;(Schrier &lt;i&gt;et al.&lt;/i&gt;, 2008)&quot;,&quot;manualOverrideText&quot;:&quot;&quot;},&quot;citationTag&quot;:&quot;MENDELEY_CITATION_v3_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&quot;,&quot;citationItems&quot;:[{&quot;id&quot;:&quot;5d96140e-477d-3a0e-b7ee-931bdf5175f6&quot;,&quot;itemData&quot;:{&quot;type&quot;:&quot;book&quot;,&quot;id&quot;:&quot;5d96140e-477d-3a0e-b7ee-931bdf5175f6&quot;,&quot;title&quot;:&quot;Proceedings, Sandbox Symposium 2008 : 3rd ACM SIGGRAPH videogame symposium, Los Angeles, California, August 9-10, 2008&quot;,&quot;author&quot;:[{&quot;family&quot;:&quot;Schrier&quot;,&quot;given&quot;:&quot;Karen.&quot;,&quot;parse-names&quot;:false,&quot;dropping-particle&quot;:&quot;&quot;,&quot;non-dropping-particle&quot;:&quot;&quot;},{&quot;family&quot;:&quot;Swain&quot;,&quot;given&quot;:&quot;Christopher&quot;,&quot;parse-names&quot;:false,&quot;dropping-particle&quot;:&quot;&quot;,&quot;non-dropping-particle&quot;:&quot;&quot;},{&quot;family&quot;:&quot;Wagner&quot;,&quot;given&quot;:&quot;Michael (Michael G.)&quot;,&quot;parse-names&quot;:false,&quot;dropping-particle&quot;:&quot;&quot;,&quot;non-dropping-particle&quot;:&quot;&quot;},{&quot;family&quot;:&quot;SIGGRAPH.&quot;,&quot;given&quot;:&quot;&quot;,&quot;parse-names&quot;:false,&quot;dropping-particle&quot;:&quot;&quot;,&quot;non-dropping-particle&quot;:&quot;&quot;}],&quot;ISBN&quot;:&quot;9781605581736&quot;,&quot;issued&quot;:{&quot;date-parts&quot;:[[2008]]},&quot;number-of-pages&quot;:&quot;182&quot;,&quot;publisher&quot;:&quot;Association for Computing Machinery&quot;,&quot;container-title-short&quot;:&quot;&quot;},&quot;isTemporary&quot;:false}]},{&quot;citationID&quot;:&quot;MENDELEY_CITATION_a1f095c8-f796-4dff-8bb8-3294c48b2246&quot;,&quot;properties&quot;:{&quot;noteIndex&quot;:0},&quot;isEdited&quot;:false,&quot;manualOverride&quot;:{&quot;isManuallyOverridden&quot;:false,&quot;citeprocText&quot;:&quot;(Spronck, Sprinkhuizen-Kuyper and Postma, no date)&quot;,&quot;manualOverrideText&quot;:&quot;&quot;},&quot;citationTag&quot;:&quot;MENDELEY_CITATION_v3_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&quot;,&quot;citationItems&quot;:[{&quot;id&quot;:&quot;fabea90a-26d8-357f-907b-322a060d86a3&quot;,&quot;itemData&quot;:{&quot;type&quot;:&quot;report&quot;,&quot;id&quot;:&quot;fabea90a-26d8-357f-907b-322a060d86a3&quot;,&quot;title&quot;:&quot;ONLINE ADAPTATION OF GAME OPPONENT AI IN SIMULATION AND IN PRACTICE&quot;,&quot;author&quot;:[{&quot;family&quot;:&quot;Spronck&quot;,&quot;given&quot;:&quot;Pieter&quot;,&quot;parse-names&quot;:false,&quot;dropping-particle&quot;:&quot;&quot;,&quot;non-dropping-particle&quot;:&quot;&quot;},{&quot;family&quot;:&quot;Sprinkhuizen-Kuyper&quot;,&quot;given&quot;:&quot;Ida&quot;,&quot;parse-names&quot;:false,&quot;dropping-particle&quot;:&quot;&quot;,&quot;non-dropping-particle&quot;:&quot;&quot;},{&quot;family&quot;:&quot;Postma&quot;,&quot;given&quot;:&quot;Eric&quot;,&quot;parse-names&quot;:false,&quot;dropping-particle&quot;:&quot;&quot;,&quot;non-dropping-particle&quot;:&quot;&quot;}],&quot;container-title-short&quot;:&quot;&quot;},&quot;isTemporary&quot;:false}]}]"/>
+    <we:property name="MENDELEY_CITATIONS" value="[{&quot;citationID&quot;:&quot;MENDELEY_CITATION_120dcfa9-85fb-4513-9fb8-b5b5bbf8ec44&quot;,&quot;properties&quot;:{&quot;noteIndex&quot;:0},&quot;isEdited&quot;:false,&quot;manualOverride&quot;:{&quot;isManuallyOverridden&quot;:false,&quot;citeprocText&quot;:&quot;(Font, 2012)&quot;,&quot;manualOverrideText&quot;:&quot;&quot;},&quot;citationTag&quot;:&quot;MENDELEY_CITATION_v3_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&quot;,&quot;citationItems&quot;:[{&quot;id&quot;:&quot;f2916987-7a5f-3890-9228-d08f5c4ba559&quot;,&quot;itemData&quot;:{&quot;type&quot;:&quot;paper-conference&quot;,&quot;id&quot;:&quot;f2916987-7a5f-3890-9228-d08f5c4ba559&quot;,&quot;title&quot;:&quot;Evolving third-person shooter enemies to optimize player satisfaction in real-time&quot;,&quot;author&quot;:[{&quot;family&quot;:&quot;Font&quot;,&quot;given&quot;:&quot;José M.&quot;,&quot;parse-names&quot;:false,&quot;dropping-particle&quot;:&quot;&quot;,&quot;non-dropping-particle&quot;:&quot;&quot;}],&quot;container-title&quot;:&quot;Lecture Notes in Computer Science (including subseries Lecture Notes in Artificial Intelligence and Lecture Notes in Bioinformatics)&quot;,&quot;DOI&quot;:&quot;10.1007/978-3-642-29178-4_21&quot;,&quot;ISBN&quot;:&quot;9783642291777&quot;,&quot;ISSN&quot;:&quot;03029743&quot;,&quot;issued&quot;:{&quot;date-parts&quot;:[[2012]]},&quot;page&quot;:&quot;204-213&quot;,&quot;abstract&quot;:&quot;A grammar-guided genetic program is presented to automatically build and evolve populations of AI controlled enemies in a 2D third-person shooter called Genes of War. This evolutionary system constantly adapts enemy behaviour, encoded by a multi-layered fuzzy control system, while the game is being played. Thus the enemy behaviour fits a target challenge level for the purpose of maximizing player satisfaction. Two different methods to calculate this challenge level are presented: \&quot;hardwired\&quot; that allows the desired difficulty level to be programed at every stage of the gameplay, and \&quot;adaptive\&quot; that automatically determines difficulty by analyzing several features extracted from the player's gameplay. Results show that the genetic program successfully adapts armies of ten enemies to different kinds of players and difficulty distributions. © 2012 Springer-Verlag.&quot;,&quot;volume&quot;:&quot;7248 LNCS&quot;,&quot;container-title-short&quot;:&quot;&quot;},&quot;isTemporary&quot;:false}]},{&quot;citationID&quot;:&quot;MENDELEY_CITATION_b8a9cd85-1ca1-45eb-acc8-e1b54bd898ea&quot;,&quot;properties&quot;:{&quot;noteIndex&quot;:0},&quot;isEdited&quot;:false,&quot;manualOverride&quot;:{&quot;isManuallyOverridden&quot;:false,&quot;citeprocText&quot;:&quot;(Purba, 2016)&quot;,&quot;manualOverrideText&quot;:&quot;&quot;},&quot;citationTag&quot;:&quot;MENDELEY_CITATION_v3_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&quot;,&quot;citationItems&quot;:[{&quot;id&quot;:&quot;38e6070c-9214-3c3d-82ad-0b09b255edd0&quot;,&quot;itemData&quot;:{&quot;type&quot;:&quot;chapter&quot;,&quot;id&quot;:&quot;38e6070c-9214-3c3d-82ad-0b09b255edd0&quot;,&quot;title&quot;:&quot;Optimization of ai tactic in action-RPG game&quot;,&quot;author&quot;:[{&quot;family&quot;:&quot;Purba&quot;,&quot;given&quot;:&quot;Kristo Radion&quot;,&quot;parse-names&quot;:false,&quot;dropping-particle&quot;:&quot;&quot;,&quot;non-dropping-particle&quot;:&quot;&quot;}],&quot;container-title&quot;:&quot;Lecture Notes in Electrical Engineering&quot;,&quot;DOI&quot;:&quot;10.1007/978-981-287-988-2_14&quot;,&quot;ISBN&quot;:&quot;9789812879868&quot;,&quot;ISSN&quot;:&quot;18761119&quot;,&quot;issued&quot;:{&quot;date-parts&quot;:[[2016]]},&quot;page&quot;:&quot;131-137&quot;,&quot;abstract&quot;:&quot;In an Action RPG game, usually there is one or more player character. Also, there are many enemies and bosses. Player should kill as many as possible to get more experience. A smart AI is needed to increase the game challenge. In this research, a method is proposed to optimize the enemy AI strategy, by implementing enemy units grouping, and attacking in group using hit and run strategy against the player. The grouping is done using clustering, while the behavior picking is using Fuzzy Logic. If the player is approaching a group, most likely the group will retreat and the others start attacking. The units’ formation is also maintained using clustering and distance calculation to player character. From the testing, this method can slightly increasing the game difficulty because of the enemies are trickier.&quot;,&quot;publisher&quot;:&quot;Springer Verlag&quot;,&quot;volume&quot;:&quot;365&quot;,&quot;container-title-short&quot;:&quot;&quot;},&quot;isTemporary&quot;:false}]},{&quot;citationID&quot;:&quot;MENDELEY_CITATION_9ab84f14-f78c-4c05-bc3f-bd7b1c9f9a53&quot;,&quot;properties&quot;:{&quot;noteIndex&quot;:0},&quot;isEdited&quot;:false,&quot;manualOverride&quot;:{&quot;isManuallyOverridden&quot;:false,&quot;citeprocText&quot;:&quot;(Lim, 2022)&quot;,&quot;manualOverrideText&quot;:&quot;&quot;},&quot;citationTag&quot;:&quot;MENDELEY_CITATION_v3_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&quot;,&quot;citationItems&quot;:[{&quot;id&quot;:&quot;4b9c3f52-b554-3bd4-a835-241c41b86383&quot;,&quot;itemData&quot;:{&quot;type&quot;:&quot;report&quot;,&quot;id&quot;:&quot;4b9c3f52-b554-3bd4-a835-241c41b86383&quot;,&quot;title&quot;:&quot;MIMICKING HUMAN-LIKE BATTLE BEHAVIOR OF ENEMIES IN A GAME A Project&quot;,&quot;author&quot;:[{&quot;family&quot;:&quot;Lim&quot;,&quot;given&quot;:&quot;Wan Suk&quot;,&quot;parse-names&quot;:false,&quot;dropping-particle&quot;:&quot;&quot;,&quot;non-dropping-particle&quot;:&quot;&quot;}],&quot;issued&quot;:{&quot;date-parts&quot;:[[2022]]},&quot;container-title-short&quot;:&quot;&quot;},&quot;isTemporary&quot;:false}]},{&quot;citationID&quot;:&quot;MENDELEY_CITATION_a30c07c2-aaf3-4cbb-be53-a08393917a13&quot;,&quot;properties&quot;:{&quot;noteIndex&quot;:0},&quot;isEdited&quot;:false,&quot;manualOverride&quot;:{&quot;isManuallyOverridden&quot;:false,&quot;citeprocText&quot;:&quot;(Spronck, Sprinkhuizen-Kuyper and Postma, no date)&quot;,&quot;manualOverrideText&quot;:&quot;&quot;},&quot;citationTag&quot;:&quot;MENDELEY_CITATION_v3_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&quot;,&quot;citationItems&quot;:[{&quot;id&quot;:&quot;fabea90a-26d8-357f-907b-322a060d86a3&quot;,&quot;itemData&quot;:{&quot;type&quot;:&quot;report&quot;,&quot;id&quot;:&quot;fabea90a-26d8-357f-907b-322a060d86a3&quot;,&quot;title&quot;:&quot;ONLINE ADAPTATION OF GAME OPPONENT AI IN SIMULATION AND IN PRACTICE&quot;,&quot;author&quot;:[{&quot;family&quot;:&quot;Spronck&quot;,&quot;given&quot;:&quot;Pieter&quot;,&quot;parse-names&quot;:false,&quot;dropping-particle&quot;:&quot;&quot;,&quot;non-dropping-particle&quot;:&quot;&quot;},{&quot;family&quot;:&quot;Sprinkhuizen-Kuyper&quot;,&quot;given&quot;:&quot;Ida&quot;,&quot;parse-names&quot;:false,&quot;dropping-particle&quot;:&quot;&quot;,&quot;non-dropping-particle&quot;:&quot;&quot;},{&quot;family&quot;:&quot;Postma&quot;,&quot;given&quot;:&quot;Eric&quot;,&quot;parse-names&quot;:false,&quot;dropping-particle&quot;:&quot;&quot;,&quot;non-dropping-particle&quot;:&quot;&quot;}],&quot;container-title-short&quot;:&quot;&quot;},&quot;isTemporary&quot;:false}]},{&quot;citationID&quot;:&quot;MENDELEY_CITATION_39350777-c722-4228-b78f-672749db1823&quot;,&quot;properties&quot;:{&quot;noteIndex&quot;:0},&quot;isEdited&quot;:false,&quot;manualOverride&quot;:{&quot;isManuallyOverridden&quot;:false,&quot;citeprocText&quot;:&quot;(Schrier &lt;i&gt;et al.&lt;/i&gt;, 2008)&quot;,&quot;manualOverrideText&quot;:&quot;&quot;},&quot;citationTag&quot;:&quot;MENDELEY_CITATION_v3_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&quot;,&quot;citationItems&quot;:[{&quot;id&quot;:&quot;5d96140e-477d-3a0e-b7ee-931bdf5175f6&quot;,&quot;itemData&quot;:{&quot;type&quot;:&quot;book&quot;,&quot;id&quot;:&quot;5d96140e-477d-3a0e-b7ee-931bdf5175f6&quot;,&quot;title&quot;:&quot;Proceedings, Sandbox Symposium 2008 : 3rd ACM SIGGRAPH videogame symposium, Los Angeles, California, August 9-10, 2008&quot;,&quot;author&quot;:[{&quot;family&quot;:&quot;Schrier&quot;,&quot;given&quot;:&quot;Karen.&quot;,&quot;parse-names&quot;:false,&quot;dropping-particle&quot;:&quot;&quot;,&quot;non-dropping-particle&quot;:&quot;&quot;},{&quot;family&quot;:&quot;Swain&quot;,&quot;given&quot;:&quot;Christopher&quot;,&quot;parse-names&quot;:false,&quot;dropping-particle&quot;:&quot;&quot;,&quot;non-dropping-particle&quot;:&quot;&quot;},{&quot;family&quot;:&quot;Wagner&quot;,&quot;given&quot;:&quot;Michael (Michael G.)&quot;,&quot;parse-names&quot;:false,&quot;dropping-particle&quot;:&quot;&quot;,&quot;non-dropping-particle&quot;:&quot;&quot;},{&quot;family&quot;:&quot;SIGGRAPH.&quot;,&quot;given&quot;:&quot;&quot;,&quot;parse-names&quot;:false,&quot;dropping-particle&quot;:&quot;&quot;,&quot;non-dropping-particle&quot;:&quot;&quot;}],&quot;ISBN&quot;:&quot;9781605581736&quot;,&quot;issued&quot;:{&quot;date-parts&quot;:[[2008]]},&quot;number-of-pages&quot;:&quot;182&quot;,&quot;publisher&quot;:&quot;Association for Computing Machinery&quot;,&quot;container-title-short&quot;:&quot;&quot;},&quot;isTemporary&quot;:false}]},{&quot;citationID&quot;:&quot;MENDELEY_CITATION_6a46e62e-4673-42c1-86ab-6122ee6f1066&quot;,&quot;properties&quot;:{&quot;noteIndex&quot;:0},&quot;isEdited&quot;:false,&quot;manualOverride&quot;:{&quot;isManuallyOverridden&quot;:false,&quot;citeprocText&quot;:&quot;(Martínez Martínez, 2023)&quot;,&quot;manualOverrideText&quot;:&quot;&quot;},&quot;citationTag&quot;:&quot;MENDELEY_CITATION_v3_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&quot;,&quot;citationItems&quot;:[{&quot;id&quot;:&quot;18677e54-1c76-3277-961d-006a8d0934bb&quot;,&quot;itemData&quot;:{&quot;type&quot;:&quot;report&quot;,&quot;id&quot;:&quot;18677e54-1c76-3277-961d-006a8d0934bb&quot;,&quot;title&quot;:&quot;Design and implementation of an artificial intelligence for a horror videogame in Unreal Engine 5&quot;,&quot;author&quot;:[{&quot;family&quot;:&quot;Martínez Martínez&quot;,&quot;given&quot;:&quot;Miguel&quot;,&quot;parse-names&quot;:false,&quot;dropping-particle&quot;:&quot;&quot;,&quot;non-dropping-particle&quot;:&quot;&quot;}],&quot;issued&quot;:{&quot;date-parts&quot;:[[2023]]},&quot;container-title-short&quot;:&quot;&quot;},&quot;isTemporary&quot;:false}]}]"/>
     <we:property name="MENDELEY_CITATIONS_LOCALE_CODE" value="&quot;en-GB&quot;"/>
     <we:property name="MENDELEY_CITATIONS_STYLE" value="{&quot;id&quot;:&quot;https://www.zotero.org/styles/harvard-cite-them-right&quot;,&quot;title&quot;:&quot;Cite Them Right 12th edition - Harvard&quot;,&quot;format&quot;:&quot;author-date&quot;,&quot;defaultLocale&quot;:&quot;en-GB&quot;,&quot;isLocaleCodeValid&quot;:true}"/>
   </we:properties>

</xml_diff>